<commit_message>
Quasi fine della Pagina Risultati
</commit_message>
<xml_diff>
--- a/3_Documentazione/Documentazione_Progetto.docx
+++ b/3_Documentazione/Documentazione_Progetto.docx
@@ -125,127 +125,80 @@
           <w:r>
             <w:fldChar w:fldCharType="separate"/>
           </w:r>
-          <w:bookmarkStart w:id="2" w:name="_GoBack"/>
-          <w:bookmarkEnd w:id="2"/>
-          <w:r>
-            <w:rPr>
-              <w:rStyle w:val="Collegamentoipertestuale"/>
-              <w:noProof/>
-            </w:rPr>
-            <w:fldChar w:fldCharType="begin"/>
-          </w:r>
-          <w:r>
-            <w:rPr>
-              <w:rStyle w:val="Collegamentoipertestuale"/>
-              <w:noProof/>
-            </w:rPr>
-            <w:instrText xml:space="preserve"> </w:instrText>
-          </w:r>
-          <w:r>
-            <w:rPr>
-              <w:noProof/>
-            </w:rPr>
-            <w:instrText>HYPERLINK \l "_Toc184218485"</w:instrText>
-          </w:r>
-          <w:r>
-            <w:rPr>
-              <w:rStyle w:val="Collegamentoipertestuale"/>
-              <w:noProof/>
-            </w:rPr>
-            <w:instrText xml:space="preserve"> </w:instrText>
-          </w:r>
-          <w:r>
-            <w:rPr>
-              <w:rStyle w:val="Collegamentoipertestuale"/>
-              <w:noProof/>
-            </w:rPr>
-          </w:r>
-          <w:r>
-            <w:rPr>
-              <w:rStyle w:val="Collegamentoipertestuale"/>
-              <w:noProof/>
-            </w:rPr>
-            <w:fldChar w:fldCharType="separate"/>
-          </w:r>
-          <w:r>
-            <w:rPr>
-              <w:rStyle w:val="Collegamentoipertestuale"/>
-              <w:noProof/>
-            </w:rPr>
-            <w:t>1</w:t>
-          </w:r>
-          <w:r>
-            <w:rPr>
-              <w:rFonts w:asciiTheme="minorHAnsi" w:eastAsiaTheme="minorEastAsia" w:hAnsiTheme="minorHAnsi" w:cstheme="minorBidi"/>
-              <w:noProof/>
-              <w:sz w:val="22"/>
-              <w:szCs w:val="22"/>
-              <w:lang w:eastAsia="it-CH"/>
-            </w:rPr>
-            <w:tab/>
-          </w:r>
-          <w:r>
-            <w:rPr>
-              <w:rStyle w:val="Collegamentoipertestuale"/>
-              <w:noProof/>
-            </w:rPr>
-            <w:t>Indice</w:t>
-          </w:r>
-          <w:r>
-            <w:rPr>
-              <w:noProof/>
-              <w:webHidden/>
-            </w:rPr>
-            <w:tab/>
-          </w:r>
-          <w:r>
-            <w:rPr>
-              <w:noProof/>
-              <w:webHidden/>
-            </w:rPr>
-            <w:fldChar w:fldCharType="begin"/>
-          </w:r>
-          <w:r>
-            <w:rPr>
-              <w:noProof/>
-              <w:webHidden/>
-            </w:rPr>
-            <w:instrText xml:space="preserve"> PAGEREF _Toc184218485 \h </w:instrText>
-          </w:r>
-          <w:r>
-            <w:rPr>
-              <w:noProof/>
-              <w:webHidden/>
-            </w:rPr>
-          </w:r>
-          <w:r>
-            <w:rPr>
-              <w:noProof/>
-              <w:webHidden/>
-            </w:rPr>
-            <w:fldChar w:fldCharType="separate"/>
-          </w:r>
-          <w:r>
-            <w:rPr>
-              <w:noProof/>
-              <w:webHidden/>
-            </w:rPr>
-            <w:t>2</w:t>
-          </w:r>
-          <w:r>
-            <w:rPr>
-              <w:noProof/>
-              <w:webHidden/>
-            </w:rPr>
-            <w:fldChar w:fldCharType="end"/>
-          </w:r>
-          <w:r>
-            <w:rPr>
-              <w:rStyle w:val="Collegamentoipertestuale"/>
-              <w:noProof/>
-            </w:rPr>
-            <w:fldChar w:fldCharType="end"/>
-          </w:r>
+          <w:hyperlink w:anchor="_Toc184218485" w:history="1">
+            <w:r>
+              <w:rPr>
+                <w:rStyle w:val="Collegamentoipertestuale"/>
+                <w:noProof/>
+              </w:rPr>
+              <w:t>1</w:t>
+            </w:r>
+            <w:r>
+              <w:rPr>
+                <w:rFonts w:asciiTheme="minorHAnsi" w:eastAsiaTheme="minorEastAsia" w:hAnsiTheme="minorHAnsi" w:cstheme="minorBidi"/>
+                <w:noProof/>
+                <w:sz w:val="22"/>
+                <w:szCs w:val="22"/>
+                <w:lang w:eastAsia="it-CH"/>
+              </w:rPr>
+              <w:tab/>
+            </w:r>
+            <w:r>
+              <w:rPr>
+                <w:rStyle w:val="Collegamentoipertestuale"/>
+                <w:noProof/>
+              </w:rPr>
+              <w:t>Indice</w:t>
+            </w:r>
+            <w:r>
+              <w:rPr>
+                <w:noProof/>
+                <w:webHidden/>
+              </w:rPr>
+              <w:tab/>
+            </w:r>
+            <w:r>
+              <w:rPr>
+                <w:noProof/>
+                <w:webHidden/>
+              </w:rPr>
+              <w:fldChar w:fldCharType="begin"/>
+            </w:r>
+            <w:r>
+              <w:rPr>
+                <w:noProof/>
+                <w:webHidden/>
+              </w:rPr>
+              <w:instrText xml:space="preserve"> PAGEREF _Toc184218485 \h </w:instrText>
+            </w:r>
+            <w:r>
+              <w:rPr>
+                <w:noProof/>
+                <w:webHidden/>
+              </w:rPr>
+            </w:r>
+            <w:r>
+              <w:rPr>
+                <w:noProof/>
+                <w:webHidden/>
+              </w:rPr>
+              <w:fldChar w:fldCharType="separate"/>
+            </w:r>
+            <w:r>
+              <w:rPr>
+                <w:noProof/>
+                <w:webHidden/>
+              </w:rPr>
+              <w:t>2</w:t>
+            </w:r>
+            <w:r>
+              <w:rPr>
+                <w:noProof/>
+                <w:webHidden/>
+              </w:rPr>
+              <w:fldChar w:fldCharType="end"/>
+            </w:r>
+          </w:hyperlink>
         </w:p>
         <w:p>
           <w:pPr>
@@ -3327,14 +3280,104 @@
       <w:r>
         <w:br w:type="page"/>
       </w:r>
-      <w:bookmarkStart w:id="3" w:name="_Toc124935597"/>
-      <w:bookmarkStart w:id="4" w:name="_Toc184218486"/>
+      <w:bookmarkStart w:id="2" w:name="_Toc124935597"/>
+      <w:bookmarkStart w:id="3" w:name="_Toc184218486"/>
       <w:r>
         <w:lastRenderedPageBreak/>
         <w:t>Introduzione</w:t>
       </w:r>
+      <w:bookmarkEnd w:id="2"/>
       <w:bookmarkEnd w:id="3"/>
+    </w:p>
+    <w:p>
+      <w:pPr>
+        <w:pStyle w:val="Titolo2"/>
+        <w:rPr>
+          <w:lang w:val="it-CH"/>
+        </w:rPr>
+      </w:pPr>
+      <w:bookmarkStart w:id="4" w:name="_Toc124935598"/>
+      <w:bookmarkStart w:id="5" w:name="_Toc184218487"/>
+      <w:r>
+        <w:rPr>
+          <w:lang w:val="it-CH"/>
+        </w:rPr>
+        <w:t>Informazioni sul progetto</w:t>
+      </w:r>
       <w:bookmarkEnd w:id="4"/>
+      <w:bookmarkEnd w:id="5"/>
+      <w:r>
+        <w:rPr>
+          <w:lang w:val="it-CH"/>
+        </w:rPr>
+        <w:t xml:space="preserve"> </w:t>
+      </w:r>
+    </w:p>
+    <w:p>
+      <w:pPr>
+        <w:rPr>
+          <w:rFonts w:eastAsia="Garamond" w:cs="Garamond"/>
+        </w:rPr>
+      </w:pPr>
+      <w:bookmarkStart w:id="6" w:name="_Toc124935599"/>
+      <w:r>
+        <w:rPr>
+          <w:rFonts w:eastAsia="Garamond" w:cs="Garamond"/>
+        </w:rPr>
+        <w:t>Allievo: Leonardo Sciara</w:t>
+      </w:r>
+    </w:p>
+    <w:p>
+      <w:pPr>
+        <w:rPr>
+          <w:rFonts w:eastAsia="Garamond" w:cs="Garamond"/>
+        </w:rPr>
+      </w:pPr>
+      <w:r>
+        <w:rPr>
+          <w:rFonts w:eastAsia="Garamond" w:cs="Garamond"/>
+        </w:rPr>
+        <w:t>Docente Responsabile: Geo Petrini</w:t>
+      </w:r>
+    </w:p>
+    <w:p>
+      <w:pPr>
+        <w:rPr>
+          <w:rFonts w:eastAsia="Garamond" w:cs="Garamond"/>
+        </w:rPr>
+      </w:pPr>
+      <w:r>
+        <w:rPr>
+          <w:rFonts w:eastAsia="Garamond" w:cs="Garamond"/>
+        </w:rPr>
+        <w:t>SAMT Sezione Informatica 3BB Modulo 306</w:t>
+      </w:r>
+    </w:p>
+    <w:p>
+      <w:pPr>
+        <w:rPr>
+          <w:rFonts w:eastAsia="Garamond" w:cs="Garamond"/>
+        </w:rPr>
+      </w:pPr>
+      <w:r>
+        <w:rPr>
+          <w:rFonts w:eastAsia="Garamond" w:cs="Garamond"/>
+        </w:rPr>
+        <w:t>Inizio: 04.09.2024</w:t>
+      </w:r>
+    </w:p>
+    <w:p>
+      <w:pPr>
+        <w:rPr>
+          <w:rFonts w:eastAsia="Garamond" w:cs="Garamond"/>
+        </w:rPr>
+      </w:pPr>
+      <w:r>
+        <w:rPr>
+          <w:rFonts w:eastAsia="Garamond" w:cs="Garamond"/>
+        </w:rPr>
+        <w:t>Termine: 18.12.2024</w:t>
+      </w:r>
     </w:p>
     <w:p>
       <w:pPr>
@@ -3343,105 +3386,15 @@
           <w:lang w:val="it-CH"/>
         </w:rPr>
       </w:pPr>
-      <w:bookmarkStart w:id="5" w:name="_Toc124935598"/>
-      <w:bookmarkStart w:id="6" w:name="_Toc184218487"/>
+      <w:bookmarkStart w:id="7" w:name="_Toc184218488"/>
       <w:r>
         <w:rPr>
           <w:lang w:val="it-CH"/>
         </w:rPr>
-        <w:t>Informazioni sul progetto</w:t>
-      </w:r>
-      <w:bookmarkEnd w:id="5"/>
+        <w:t>Abstract</w:t>
+      </w:r>
       <w:bookmarkEnd w:id="6"/>
-      <w:r>
-        <w:rPr>
-          <w:lang w:val="it-CH"/>
-        </w:rPr>
-        <w:t xml:space="preserve"> </w:t>
-      </w:r>
-    </w:p>
-    <w:p>
-      <w:pPr>
-        <w:rPr>
-          <w:rFonts w:eastAsia="Garamond" w:cs="Garamond"/>
-        </w:rPr>
-      </w:pPr>
-      <w:bookmarkStart w:id="7" w:name="_Toc124935599"/>
-      <w:r>
-        <w:rPr>
-          <w:rFonts w:eastAsia="Garamond" w:cs="Garamond"/>
-        </w:rPr>
-        <w:t>Allievo: Leonardo Sciara</w:t>
-      </w:r>
-    </w:p>
-    <w:p>
-      <w:pPr>
-        <w:rPr>
-          <w:rFonts w:eastAsia="Garamond" w:cs="Garamond"/>
-        </w:rPr>
-      </w:pPr>
-      <w:r>
-        <w:rPr>
-          <w:rFonts w:eastAsia="Garamond" w:cs="Garamond"/>
-        </w:rPr>
-        <w:t>Docente Responsabile: Geo Petrini</w:t>
-      </w:r>
-    </w:p>
-    <w:p>
-      <w:pPr>
-        <w:rPr>
-          <w:rFonts w:eastAsia="Garamond" w:cs="Garamond"/>
-        </w:rPr>
-      </w:pPr>
-      <w:r>
-        <w:rPr>
-          <w:rFonts w:eastAsia="Garamond" w:cs="Garamond"/>
-        </w:rPr>
-        <w:t>SAMT Sezione Informatica 3BB Modulo 306</w:t>
-      </w:r>
-    </w:p>
-    <w:p>
-      <w:pPr>
-        <w:rPr>
-          <w:rFonts w:eastAsia="Garamond" w:cs="Garamond"/>
-        </w:rPr>
-      </w:pPr>
-      <w:r>
-        <w:rPr>
-          <w:rFonts w:eastAsia="Garamond" w:cs="Garamond"/>
-        </w:rPr>
-        <w:t>Inizio: 04.09.2024</w:t>
-      </w:r>
-    </w:p>
-    <w:p>
-      <w:pPr>
-        <w:rPr>
-          <w:rFonts w:eastAsia="Garamond" w:cs="Garamond"/>
-        </w:rPr>
-      </w:pPr>
-      <w:r>
-        <w:rPr>
-          <w:rFonts w:eastAsia="Garamond" w:cs="Garamond"/>
-        </w:rPr>
-        <w:t>Termine: 18.12.2024</w:t>
-      </w:r>
-    </w:p>
-    <w:p>
-      <w:pPr>
-        <w:pStyle w:val="Titolo2"/>
-        <w:rPr>
-          <w:lang w:val="it-CH"/>
-        </w:rPr>
-      </w:pPr>
-      <w:bookmarkStart w:id="8" w:name="_Toc184218488"/>
-      <w:r>
-        <w:rPr>
-          <w:lang w:val="it-CH"/>
-        </w:rPr>
-        <w:t>Abstract</w:t>
-      </w:r>
       <w:bookmarkEnd w:id="7"/>
-      <w:bookmarkEnd w:id="8"/>
       <w:r>
         <w:rPr>
           <w:lang w:val="it-CH"/>
@@ -3556,16 +3509,16 @@
           <w:lang w:val="it-CH"/>
         </w:rPr>
       </w:pPr>
-      <w:bookmarkStart w:id="9" w:name="_Toc124935600"/>
-      <w:bookmarkStart w:id="10" w:name="_Toc184218489"/>
+      <w:bookmarkStart w:id="8" w:name="_Toc124935600"/>
+      <w:bookmarkStart w:id="9" w:name="_Toc184218489"/>
       <w:r>
         <w:rPr>
           <w:lang w:val="it-CH"/>
         </w:rPr>
         <w:t>Scopo</w:t>
       </w:r>
+      <w:bookmarkEnd w:id="8"/>
       <w:bookmarkEnd w:id="9"/>
-      <w:bookmarkEnd w:id="10"/>
     </w:p>
     <w:p>
       <w:r>
@@ -3579,32 +3532,32 @@
       <w:r>
         <w:br w:type="page"/>
       </w:r>
-      <w:bookmarkStart w:id="11" w:name="_Toc124935601"/>
-      <w:bookmarkStart w:id="12" w:name="_Toc184218490"/>
+      <w:bookmarkStart w:id="10" w:name="_Toc124935601"/>
+      <w:bookmarkStart w:id="11" w:name="_Toc184218490"/>
       <w:r>
         <w:lastRenderedPageBreak/>
         <w:t>Analisi</w:t>
       </w:r>
+      <w:bookmarkEnd w:id="10"/>
       <w:bookmarkEnd w:id="11"/>
+    </w:p>
+    <w:p>
+      <w:pPr>
+        <w:pStyle w:val="Titolo2"/>
+        <w:rPr>
+          <w:lang w:val="it-CH"/>
+        </w:rPr>
+      </w:pPr>
+      <w:bookmarkStart w:id="12" w:name="_Toc124935602"/>
+      <w:bookmarkStart w:id="13" w:name="_Toc184218491"/>
+      <w:r>
+        <w:rPr>
+          <w:lang w:val="it-CH"/>
+        </w:rPr>
+        <w:t>Analisi del dominio</w:t>
+      </w:r>
       <w:bookmarkEnd w:id="12"/>
-    </w:p>
-    <w:p>
-      <w:pPr>
-        <w:pStyle w:val="Titolo2"/>
-        <w:rPr>
-          <w:lang w:val="it-CH"/>
-        </w:rPr>
-      </w:pPr>
-      <w:bookmarkStart w:id="13" w:name="_Toc124935602"/>
-      <w:bookmarkStart w:id="14" w:name="_Toc184218491"/>
-      <w:r>
-        <w:rPr>
-          <w:lang w:val="it-CH"/>
-        </w:rPr>
-        <w:t>Analisi del dominio</w:t>
-      </w:r>
       <w:bookmarkEnd w:id="13"/>
-      <w:bookmarkEnd w:id="14"/>
     </w:p>
     <w:p>
       <w:pPr>
@@ -3615,7 +3568,7 @@
           <w:rFonts w:eastAsia="Garamond" w:cs="Garamond"/>
         </w:rPr>
       </w:pPr>
-      <w:bookmarkStart w:id="15" w:name="_Toc124935603"/>
+      <w:bookmarkStart w:id="14" w:name="_Toc124935603"/>
       <w:r>
         <w:rPr>
           <w:rFonts w:eastAsia="Garamond" w:cs="Garamond"/>
@@ -3773,15 +3726,15 @@
           <w:lang w:val="it-CH"/>
         </w:rPr>
       </w:pPr>
-      <w:bookmarkStart w:id="16" w:name="_Toc184218492"/>
+      <w:bookmarkStart w:id="15" w:name="_Toc184218492"/>
       <w:r>
         <w:rPr>
           <w:lang w:val="it-CH"/>
         </w:rPr>
         <w:t>Analisi e specifica dei requisiti</w:t>
       </w:r>
+      <w:bookmarkEnd w:id="14"/>
       <w:bookmarkEnd w:id="15"/>
-      <w:bookmarkEnd w:id="16"/>
     </w:p>
     <w:p>
       <w:pPr>
@@ -8224,8 +8177,8 @@
           <w:lang w:val="it-CH"/>
         </w:rPr>
       </w:pPr>
-      <w:bookmarkStart w:id="17" w:name="_Toc124935604"/>
-      <w:bookmarkStart w:id="18" w:name="_Toc184218493"/>
+      <w:bookmarkStart w:id="16" w:name="_Toc124935604"/>
+      <w:bookmarkStart w:id="17" w:name="_Toc184218493"/>
       <w:r>
         <w:rPr>
           <w:noProof/>
@@ -8301,8 +8254,8 @@
         </w:rPr>
         <w:t>Use case</w:t>
       </w:r>
+      <w:bookmarkEnd w:id="16"/>
       <w:bookmarkEnd w:id="17"/>
-      <w:bookmarkEnd w:id="18"/>
     </w:p>
     <w:p>
       <w:pPr>
@@ -8319,7 +8272,7 @@
           <w:lang w:val="it-CH"/>
         </w:rPr>
       </w:pPr>
-      <w:bookmarkStart w:id="19" w:name="_Toc184218494"/>
+      <w:bookmarkStart w:id="18" w:name="_Toc184218494"/>
       <w:r>
         <w:rPr>
           <w:lang w:val="it-CH"/>
@@ -8327,7 +8280,7 @@
         <w:lastRenderedPageBreak/>
         <w:t>Pianificazione</w:t>
       </w:r>
-      <w:bookmarkEnd w:id="19"/>
+      <w:bookmarkEnd w:id="18"/>
     </w:p>
     <w:p>
       <w:r>
@@ -8415,7 +8368,7 @@
       </w:r>
     </w:p>
     <w:p>
-      <w:bookmarkStart w:id="20" w:name="_Toc124935606"/>
+      <w:bookmarkStart w:id="19" w:name="_Toc124935606"/>
     </w:p>
     <w:p>
       <w:r>
@@ -8655,6 +8608,8 @@
           <w:b/>
         </w:rPr>
       </w:pPr>
+      <w:bookmarkStart w:id="20" w:name="_GoBack"/>
+      <w:bookmarkEnd w:id="20"/>
       <w:r>
         <w:t xml:space="preserve"> </w:t>
       </w:r>
@@ -8677,7 +8632,7 @@
         <w:lastRenderedPageBreak/>
         <w:t>Analisi dei mezzi</w:t>
       </w:r>
-      <w:bookmarkEnd w:id="20"/>
+      <w:bookmarkEnd w:id="19"/>
       <w:bookmarkEnd w:id="21"/>
     </w:p>
     <w:p>
@@ -10157,7 +10112,7 @@
         <w:t xml:space="preserve">dello </w:t>
       </w:r>
       <w:r>
-        <w:t>sviluppo utilizzando ad esempio:</w:t>
+        <w:t>sviluppo:</w:t>
       </w:r>
     </w:p>
     <w:p>
@@ -10267,9 +10222,6 @@
           <w:lang w:val="it-IT"/>
         </w:rPr>
       </w:pPr>
-      <w:r>
-        <w:br w:type="page"/>
-      </w:r>
     </w:p>
     <w:p>
       <w:pPr>
@@ -10277,31 +10229,24 @@
       </w:pPr>
       <w:bookmarkStart w:id="41" w:name="_Toc184218503"/>
       <w:r>
+        <w:lastRenderedPageBreak/>
+        <w:t>Diagramma delle classi</w:t>
+      </w:r>
+      <w:bookmarkEnd w:id="41"/>
+    </w:p>
+    <w:p>
+      <w:pPr>
+        <w:pStyle w:val="NormaleWeb"/>
+      </w:pPr>
+      <w:r>
         <w:rPr>
           <w:noProof/>
         </w:rPr>
-        <w:lastRenderedPageBreak/>
         <w:drawing>
-          <wp:anchor distT="0" distB="0" distL="114300" distR="114300" simplePos="0" relativeHeight="251674624" behindDoc="0" locked="0" layoutInCell="1" allowOverlap="1" wp14:anchorId="27DC13AC" wp14:editId="6133D04B">
-            <wp:simplePos x="0" y="0"/>
-            <wp:positionH relativeFrom="page">
-              <wp:posOffset>16510</wp:posOffset>
-            </wp:positionH>
-            <wp:positionV relativeFrom="paragraph">
-              <wp:posOffset>320040</wp:posOffset>
-            </wp:positionV>
-            <wp:extent cx="7542530" cy="3382645"/>
-            <wp:effectExtent l="0" t="0" r="1270" b="8255"/>
-            <wp:wrapThrough wrapText="bothSides">
-              <wp:wrapPolygon edited="0">
-                <wp:start x="0" y="0"/>
-                <wp:lineTo x="0" y="21531"/>
-                <wp:lineTo x="21549" y="21531"/>
-                <wp:lineTo x="21549" y="0"/>
-                <wp:lineTo x="0" y="0"/>
-              </wp:wrapPolygon>
-            </wp:wrapThrough>
-            <wp:docPr id="7" name="Immagine 7" descr="C:\Users\leonardo.sciara\AppData\Local\Packages\Microsoft.Windows.Photos_8wekyb3d8bbwe\TempState\ShareServiceTempFolder\uml.jpeg"/>
+          <wp:inline distT="0" distB="0" distL="0" distR="0" wp14:anchorId="556003B3" wp14:editId="2E8BB590">
+            <wp:extent cx="15708630" cy="4744720"/>
+            <wp:effectExtent l="0" t="0" r="7620" b="0"/>
+            <wp:docPr id="3" name="Immagine 3" descr="C:\Users\leonardo.sciara\AppData\Local\Packages\Microsoft.Windows.Photos_8wekyb3d8bbwe\TempState\ShareServiceTempFolder\uml.jpeg"/>
             <wp:cNvGraphicFramePr>
               <a:graphicFrameLocks xmlns:a="http://schemas.openxmlformats.org/drawingml/2006/main" noChangeAspect="1"/>
             </wp:cNvGraphicFramePr>
@@ -10309,7 +10254,7 @@
               <a:graphicData uri="http://schemas.openxmlformats.org/drawingml/2006/picture">
                 <pic:pic xmlns:pic="http://schemas.openxmlformats.org/drawingml/2006/picture">
                   <pic:nvPicPr>
-                    <pic:cNvPr id="0" name="Picture 6" descr="C:\Users\leonardo.sciara\AppData\Local\Packages\Microsoft.Windows.Photos_8wekyb3d8bbwe\TempState\ShareServiceTempFolder\uml.jpeg"/>
+                    <pic:cNvPr id="0" name="Picture 1" descr="C:\Users\leonardo.sciara\AppData\Local\Packages\Microsoft.Windows.Photos_8wekyb3d8bbwe\TempState\ShareServiceTempFolder\uml.jpeg"/>
                     <pic:cNvPicPr>
                       <a:picLocks noChangeAspect="1" noChangeArrowheads="1"/>
                     </pic:cNvPicPr>
@@ -10330,7 +10275,7 @@
                   <pic:spPr bwMode="auto">
                     <a:xfrm>
                       <a:off x="0" y="0"/>
-                      <a:ext cx="7542530" cy="3382645"/>
+                      <a:ext cx="15708630" cy="4744720"/>
                     </a:xfrm>
                     <a:prstGeom prst="rect">
                       <a:avLst/>
@@ -10343,19 +10288,16 @@
                 </pic:pic>
               </a:graphicData>
             </a:graphic>
-            <wp14:sizeRelH relativeFrom="margin">
-              <wp14:pctWidth>0</wp14:pctWidth>
-            </wp14:sizeRelH>
-            <wp14:sizeRelV relativeFrom="margin">
-              <wp14:pctHeight>0</wp14:pctHeight>
-            </wp14:sizeRelV>
-          </wp:anchor>
+          </wp:inline>
         </w:drawing>
       </w:r>
-      <w:r>
-        <w:t>Diagramma delle classi</w:t>
-      </w:r>
-      <w:bookmarkEnd w:id="41"/>
+    </w:p>
+    <w:p>
+      <w:pPr>
+        <w:rPr>
+          <w:lang w:val="it-IT"/>
+        </w:rPr>
+      </w:pPr>
     </w:p>
     <w:p>
       <w:pPr>
@@ -12181,7 +12123,6 @@
                 <w:b/>
                 <w:szCs w:val="26"/>
               </w:rPr>
-              <w:lastRenderedPageBreak/>
               <w:t>Risultati attesi</w:t>
             </w:r>
           </w:p>
@@ -16257,14 +16198,7 @@
         <w:noProof/>
         <w:sz w:val="20"/>
       </w:rPr>
-      <w:t>Documentazione_Progetto</w:t>
-    </w:r>
-    <w:r>
-      <w:rPr>
-        <w:noProof/>
-        <w:sz w:val="20"/>
-      </w:rPr>
-      <w:t>.docx</w:t>
+      <w:t>Documentazione_Progetto.docx</w:t>
     </w:r>
     <w:r>
       <w:rPr>
@@ -16549,7 +16483,7 @@
               <wp:inline distT="0" distB="0" distL="0" distR="0" wp14:anchorId="7E5E84F4" wp14:editId="0B1F939B">
                 <wp:extent cx="828000" cy="591429"/>
                 <wp:effectExtent l="0" t="0" r="0" b="0"/>
-                <wp:docPr id="4" name="Immagine 4"/>
+                <wp:docPr id="6" name="Immagine 6"/>
                 <wp:cNvGraphicFramePr>
                   <a:graphicFrameLocks xmlns:a="http://schemas.openxmlformats.org/drawingml/2006/main" noChangeAspect="1"/>
                 </wp:cNvGraphicFramePr>
@@ -16935,7 +16869,7 @@
               <wp:inline distT="0" distB="0" distL="0" distR="0" wp14:anchorId="54A8894A" wp14:editId="60A7D065">
                 <wp:extent cx="828000" cy="591429"/>
                 <wp:effectExtent l="0" t="0" r="0" b="0"/>
-                <wp:docPr id="5" name="Immagine 5"/>
+                <wp:docPr id="10" name="Immagine 10"/>
                 <wp:cNvGraphicFramePr>
                   <a:graphicFrameLocks xmlns:a="http://schemas.openxmlformats.org/drawingml/2006/main" noChangeAspect="1"/>
                 </wp:cNvGraphicFramePr>
@@ -22695,7 +22629,7 @@
 </file>
 
 <file path=customXml/itemProps1.xml><?xml version="1.0" encoding="utf-8"?>
-<ds:datastoreItem xmlns:ds="http://schemas.openxmlformats.org/officeDocument/2006/customXml" ds:itemID="{B53C50ED-712F-4242-833D-1DE02DDC47C8}">
+<ds:datastoreItem xmlns:ds="http://schemas.openxmlformats.org/officeDocument/2006/customXml" ds:itemID="{1B8FE91F-2FDB-40BD-80EE-ACA9CF05D985}">
   <ds:schemaRefs>
     <ds:schemaRef ds:uri="http://schemas.openxmlformats.org/officeDocument/2006/bibliography"/>
   </ds:schemaRefs>

</xml_diff>